<commit_message>
Update Relatório de Projeto ES II - GilLuizTiago.docx
</commit_message>
<xml_diff>
--- a/Relatório de Projeto ES II - GilLuizTiago.docx
+++ b/Relatório de Projeto ES II - GilLuizTiago.docx
@@ -143,7 +143,6 @@
       <w:pPr>
         <w:spacing w:after="0" w:line="240" w:lineRule="auto"/>
         <w:ind w:left="720"/>
-        <w:jc w:val="center"/>
         <w:rPr>
           <w:rFonts w:ascii="Times New Roman" w:eastAsia="Times New Roman" w:hAnsi="Times New Roman" w:cs="Times New Roman"/>
           <w:sz w:val="24"/>
@@ -151,24 +150,6 @@
           <w:lang w:eastAsia="pt-BR"/>
         </w:rPr>
       </w:pPr>
-      <w:r>
-        <w:rPr>
-          <w:rFonts w:ascii="Times New Roman" w:eastAsia="Times New Roman" w:hAnsi="Times New Roman" w:cs="Times New Roman"/>
-          <w:sz w:val="24"/>
-          <w:szCs w:val="24"/>
-          <w:lang w:eastAsia="pt-BR"/>
-        </w:rPr>
-        <w:t>D</w:t>
-      </w:r>
-      <w:r>
-        <w:rPr>
-          <w:rFonts w:ascii="Times New Roman" w:eastAsia="Times New Roman" w:hAnsi="Times New Roman" w:cs="Times New Roman"/>
-          <w:sz w:val="24"/>
-          <w:szCs w:val="24"/>
-          <w:lang w:eastAsia="pt-BR"/>
-        </w:rPr>
-        <w:t>dddeedadadadadadadededede</w:t>
-      </w:r>
     </w:p>
     <w:p>
       <w:pPr>
@@ -182,147 +163,6 @@
           <w:lang w:eastAsia="pt-BR"/>
         </w:rPr>
       </w:pPr>
-      <w:r>
-        <w:rPr>
-          <w:rFonts w:ascii="Times New Roman" w:eastAsia="Times New Roman" w:hAnsi="Times New Roman" w:cs="Times New Roman"/>
-          <w:sz w:val="24"/>
-          <w:szCs w:val="24"/>
-          <w:lang w:eastAsia="pt-BR"/>
-        </w:rPr>
-        <w:t>As</w:t>
-      </w:r>
-    </w:p>
-    <w:p>
-      <w:pPr>
-        <w:spacing w:after="0" w:line="240" w:lineRule="auto"/>
-        <w:ind w:left="720"/>
-        <w:jc w:val="center"/>
-        <w:rPr>
-          <w:rFonts w:ascii="Times New Roman" w:eastAsia="Times New Roman" w:hAnsi="Times New Roman" w:cs="Times New Roman"/>
-          <w:sz w:val="24"/>
-          <w:szCs w:val="24"/>
-          <w:lang w:eastAsia="pt-BR"/>
-        </w:rPr>
-      </w:pPr>
-      <w:r>
-        <w:rPr>
-          <w:rFonts w:ascii="Times New Roman" w:eastAsia="Times New Roman" w:hAnsi="Times New Roman" w:cs="Times New Roman"/>
-          <w:sz w:val="24"/>
-          <w:szCs w:val="24"/>
-          <w:lang w:eastAsia="pt-BR"/>
-        </w:rPr>
-        <w:t>S</w:t>
-      </w:r>
-    </w:p>
-    <w:p>
-      <w:pPr>
-        <w:spacing w:after="0" w:line="240" w:lineRule="auto"/>
-        <w:ind w:left="720"/>
-        <w:jc w:val="center"/>
-        <w:rPr>
-          <w:rFonts w:ascii="Times New Roman" w:eastAsia="Times New Roman" w:hAnsi="Times New Roman" w:cs="Times New Roman"/>
-          <w:sz w:val="24"/>
-          <w:szCs w:val="24"/>
-          <w:lang w:eastAsia="pt-BR"/>
-        </w:rPr>
-      </w:pPr>
-      <w:r>
-        <w:rPr>
-          <w:rFonts w:ascii="Times New Roman" w:eastAsia="Times New Roman" w:hAnsi="Times New Roman" w:cs="Times New Roman"/>
-          <w:sz w:val="24"/>
-          <w:szCs w:val="24"/>
-          <w:lang w:eastAsia="pt-BR"/>
-        </w:rPr>
-        <w:t>Sas</w:t>
-      </w:r>
-    </w:p>
-    <w:p>
-      <w:pPr>
-        <w:spacing w:after="0" w:line="240" w:lineRule="auto"/>
-        <w:ind w:left="720"/>
-        <w:jc w:val="center"/>
-        <w:rPr>
-          <w:rFonts w:ascii="Times New Roman" w:eastAsia="Times New Roman" w:hAnsi="Times New Roman" w:cs="Times New Roman"/>
-          <w:sz w:val="24"/>
-          <w:szCs w:val="24"/>
-          <w:lang w:eastAsia="pt-BR"/>
-        </w:rPr>
-      </w:pPr>
-      <w:r>
-        <w:rPr>
-          <w:rFonts w:ascii="Times New Roman" w:eastAsia="Times New Roman" w:hAnsi="Times New Roman" w:cs="Times New Roman"/>
-          <w:sz w:val="24"/>
-          <w:szCs w:val="24"/>
-          <w:lang w:eastAsia="pt-BR"/>
-        </w:rPr>
-        <w:t>S</w:t>
-      </w:r>
-    </w:p>
-    <w:p>
-      <w:pPr>
-        <w:spacing w:after="0" w:line="240" w:lineRule="auto"/>
-        <w:ind w:left="720"/>
-        <w:jc w:val="center"/>
-        <w:rPr>
-          <w:rFonts w:ascii="Times New Roman" w:eastAsia="Times New Roman" w:hAnsi="Times New Roman" w:cs="Times New Roman"/>
-          <w:sz w:val="24"/>
-          <w:szCs w:val="24"/>
-          <w:lang w:eastAsia="pt-BR"/>
-        </w:rPr>
-      </w:pPr>
-      <w:r>
-        <w:rPr>
-          <w:rFonts w:ascii="Times New Roman" w:eastAsia="Times New Roman" w:hAnsi="Times New Roman" w:cs="Times New Roman"/>
-          <w:sz w:val="24"/>
-          <w:szCs w:val="24"/>
-          <w:lang w:eastAsia="pt-BR"/>
-        </w:rPr>
-        <w:t>A</w:t>
-      </w:r>
-    </w:p>
-    <w:p>
-      <w:pPr>
-        <w:spacing w:after="0" w:line="240" w:lineRule="auto"/>
-        <w:ind w:left="720"/>
-        <w:jc w:val="center"/>
-        <w:rPr>
-          <w:rFonts w:ascii="Times New Roman" w:eastAsia="Times New Roman" w:hAnsi="Times New Roman" w:cs="Times New Roman"/>
-          <w:sz w:val="24"/>
-          <w:szCs w:val="24"/>
-          <w:lang w:eastAsia="pt-BR"/>
-        </w:rPr>
-      </w:pPr>
-      <w:r>
-        <w:rPr>
-          <w:rFonts w:ascii="Times New Roman" w:eastAsia="Times New Roman" w:hAnsi="Times New Roman" w:cs="Times New Roman"/>
-          <w:sz w:val="24"/>
-          <w:szCs w:val="24"/>
-          <w:lang w:eastAsia="pt-BR"/>
-        </w:rPr>
-        <w:t>S</w:t>
-      </w:r>
-    </w:p>
-    <w:p>
-      <w:pPr>
-        <w:spacing w:after="0" w:line="240" w:lineRule="auto"/>
-        <w:ind w:left="720"/>
-        <w:jc w:val="center"/>
-        <w:rPr>
-          <w:rFonts w:ascii="Times New Roman" w:eastAsia="Times New Roman" w:hAnsi="Times New Roman" w:cs="Times New Roman"/>
-          <w:sz w:val="24"/>
-          <w:szCs w:val="24"/>
-          <w:lang w:eastAsia="pt-BR"/>
-        </w:rPr>
-      </w:pPr>
-      <w:r>
-        <w:rPr>
-          <w:rFonts w:ascii="Times New Roman" w:eastAsia="Times New Roman" w:hAnsi="Times New Roman" w:cs="Times New Roman"/>
-          <w:sz w:val="24"/>
-          <w:szCs w:val="24"/>
-          <w:lang w:eastAsia="pt-BR"/>
-        </w:rPr>
-        <w:t>as</w:t>
-      </w:r>
     </w:p>
     <w:p>
       <w:pPr>
@@ -804,17 +644,6 @@
           <w:lang w:eastAsia="pt-BR"/>
         </w:rPr>
       </w:pPr>
-      <w:r>
-        <w:rPr>
-          <w:rFonts w:ascii="Times New Roman" w:eastAsia="Times New Roman" w:hAnsi="Times New Roman" w:cs="Times New Roman"/>
-          <w:sz w:val="24"/>
-          <w:szCs w:val="24"/>
-          <w:lang w:eastAsia="pt-BR"/>
-        </w:rPr>
-        <w:t>sa</w:t>
-      </w:r>
-      <w:bookmarkStart w:id="0" w:name="_GoBack"/>
-      <w:bookmarkEnd w:id="0"/>
     </w:p>
     <w:p>
       <w:pPr>
@@ -1033,38 +862,8 @@
         <w:t>MARINGÁ</w:t>
       </w:r>
     </w:p>
-    <w:p>
-      <w:pPr>
-        <w:spacing w:after="0" w:line="240" w:lineRule="auto"/>
-        <w:ind w:left="720"/>
-        <w:jc w:val="center"/>
-        <w:rPr>
-          <w:rFonts w:ascii="Times New Roman" w:eastAsia="Times New Roman" w:hAnsi="Times New Roman" w:cs="Times New Roman"/>
-          <w:sz w:val="24"/>
-          <w:szCs w:val="24"/>
-          <w:lang w:eastAsia="pt-BR"/>
-        </w:rPr>
-      </w:pPr>
-    </w:p>
-    <w:p>
-      <w:pPr>
-        <w:rPr>
-          <w:rFonts w:ascii="Times New Roman" w:eastAsia="Times New Roman" w:hAnsi="Times New Roman" w:cs="Times New Roman"/>
-          <w:sz w:val="24"/>
-          <w:szCs w:val="24"/>
-          <w:lang w:eastAsia="pt-BR"/>
-        </w:rPr>
-      </w:pPr>
-      <w:r>
-        <w:rPr>
-          <w:rFonts w:ascii="Times New Roman" w:eastAsia="Times New Roman" w:hAnsi="Times New Roman" w:cs="Times New Roman"/>
-          <w:sz w:val="24"/>
-          <w:szCs w:val="24"/>
-          <w:lang w:eastAsia="pt-BR"/>
-        </w:rPr>
-        <w:br w:type="page"/>
-      </w:r>
-    </w:p>
+    <w:bookmarkStart w:id="0" w:name="_GoBack" w:displacedByCustomXml="next"/>
+    <w:bookmarkEnd w:id="0" w:displacedByCustomXml="next"/>
     <w:sdt>
       <w:sdtPr>
         <w:rPr>
@@ -6169,7 +5968,7 @@
 </file>
 
 <file path=customXml/itemProps1.xml><?xml version="1.0" encoding="utf-8"?>
-<ds:datastoreItem xmlns:ds="http://schemas.openxmlformats.org/officeDocument/2006/customXml" ds:itemID="{86AD19F6-2CD4-4322-918F-3AB0A36E08D4}">
+<ds:datastoreItem xmlns:ds="http://schemas.openxmlformats.org/officeDocument/2006/customXml" ds:itemID="{2D6F0339-06D7-41E3-A772-83BE186E43A3}">
   <ds:schemaRefs>
     <ds:schemaRef ds:uri="http://schemas.openxmlformats.org/officeDocument/2006/bibliography"/>
   </ds:schemaRefs>

</xml_diff>

<commit_message>
Resultados GCS do relatório
</commit_message>
<xml_diff>
--- a/Relatório de Projeto ES II - GilLuizTiago.docx
+++ b/Relatório de Projeto ES II - GilLuizTiago.docx
@@ -1572,14 +1572,12 @@
         <w:rPr>
           <w:b/>
           <w:bCs/>
-          <w:lang w:val="en-US"/>
         </w:rPr>
       </w:pPr>
       <w:r>
         <w:rPr>
           <w:b/>
           <w:bCs/>
-          <w:lang w:val="en-US"/>
         </w:rPr>
         <w:br w:type="page"/>
       </w:r>
@@ -1587,7 +1585,6 @@
         <w:rPr>
           <w:b/>
           <w:bCs/>
-          <w:lang w:val="en-US"/>
         </w:rPr>
         <w:lastRenderedPageBreak/>
         <w:t>TO DO =======================================================================</w:t>
@@ -1598,14 +1595,12 @@
         <w:rPr>
           <w:b/>
           <w:bCs/>
-          <w:lang w:val="en-US"/>
         </w:rPr>
       </w:pPr>
       <w:r>
         <w:rPr>
           <w:b/>
           <w:bCs/>
-          <w:lang w:val="en-US"/>
         </w:rPr>
         <w:t>COD</w:t>
       </w:r>
@@ -1986,8 +1981,6 @@
         </w:rPr>
         <w:t>imprimirPedido(): vai imprimir o pedido pelo toString da classe Pedido;</w:t>
       </w:r>
-      <w:bookmarkStart w:id="0" w:name="_GoBack"/>
-      <w:bookmarkEnd w:id="0"/>
     </w:p>
     <w:p>
       <w:pPr>
@@ -2836,60 +2829,60 @@
       <w:pPr>
         <w:pStyle w:val="TtuloMonografia"/>
       </w:pPr>
-      <w:bookmarkStart w:id="1" w:name="_Toc530331981"/>
+      <w:bookmarkStart w:id="0" w:name="_Toc530331981"/>
       <w:r>
         <w:t>Introdução</w:t>
       </w:r>
+      <w:bookmarkEnd w:id="0"/>
+    </w:p>
+    <w:p>
+      <w:pPr>
+        <w:pStyle w:val="CorpoMonografia"/>
+      </w:pPr>
+      <w:r>
+        <w:t>Descrição dos passos necessários para a execução do projeto.</w:t>
+      </w:r>
+    </w:p>
+    <w:p>
+      <w:pPr>
+        <w:pStyle w:val="TtuloMonografia"/>
+      </w:pPr>
+      <w:bookmarkStart w:id="1" w:name="_Toc530331982"/>
+      <w:r>
+        <w:t>Revisão Literária</w:t>
+      </w:r>
       <w:bookmarkEnd w:id="1"/>
     </w:p>
     <w:p>
       <w:pPr>
+        <w:pStyle w:val="SubttuloMonografia"/>
+      </w:pPr>
+      <w:r>
+        <w:t xml:space="preserve"> </w:t>
+      </w:r>
+      <w:bookmarkStart w:id="2" w:name="_Toc530331983"/>
+      <w:r>
+        <w:t>Gerenciamento</w:t>
+      </w:r>
+      <w:r>
+        <w:t xml:space="preserve"> de Configuração de Software</w:t>
+      </w:r>
+      <w:bookmarkEnd w:id="2"/>
+    </w:p>
+    <w:p>
+      <w:pPr>
         <w:pStyle w:val="CorpoMonografia"/>
       </w:pPr>
       <w:r>
-        <w:t>Descrição dos passos necessários para a execução do projeto.</w:t>
-      </w:r>
-    </w:p>
-    <w:p>
-      <w:pPr>
-        <w:pStyle w:val="TtuloMonografia"/>
-      </w:pPr>
-      <w:bookmarkStart w:id="2" w:name="_Toc530331982"/>
-      <w:r>
-        <w:t>Revisão Literária</w:t>
-      </w:r>
-      <w:bookmarkEnd w:id="2"/>
-    </w:p>
-    <w:p>
-      <w:pPr>
-        <w:pStyle w:val="SubttuloMonografia"/>
-      </w:pPr>
-      <w:r>
-        <w:t xml:space="preserve"> </w:t>
-      </w:r>
-      <w:bookmarkStart w:id="3" w:name="_Toc530331983"/>
-      <w:r>
-        <w:t>Gerenciamento</w:t>
-      </w:r>
-      <w:r>
-        <w:t xml:space="preserve"> de Configuração de Software</w:t>
-      </w:r>
-      <w:bookmarkEnd w:id="3"/>
-    </w:p>
-    <w:p>
-      <w:pPr>
-        <w:pStyle w:val="CorpoMonografia"/>
-      </w:pPr>
-      <w:r>
         <w:t xml:space="preserve">Sistemas de softwares sofrem alterações a </w:t>
       </w:r>
-      <w:commentRangeStart w:id="4"/>
+      <w:commentRangeStart w:id="3"/>
       <w:r>
         <w:t xml:space="preserve">partir do início do seu desenvolvimento, </w:t>
       </w:r>
-      <w:commentRangeEnd w:id="4"/>
-      <w:r>
-        <w:commentReference w:id="4"/>
+      <w:commentRangeEnd w:id="3"/>
+      <w:r>
+        <w:commentReference w:id="3"/>
       </w:r>
       <w:r>
         <w:t>durante seu uso, passam por novas versões, e assim segue até o dia que não seja mais utilizado ou aproveitável. Essas mudanças geram grande conflitos caso não sejam bem gerenciadas, exemplos são: alterações nos requisitos organizacionais, reparos de bugs, alterações do ambiente, seja software ou hardware.</w:t>
@@ -2990,43 +2983,43 @@
       <w:r>
         <w:t xml:space="preserve">Entende-se que efetuar essas quatros atividades auxilia a uma equipe ou o gerente do projeto a ter o controle de quais mudanças foram feitas em quais versões de cada </w:t>
       </w:r>
+      <w:commentRangeStart w:id="4"/>
+      <w:r>
+        <w:t>componente de software</w:t>
+      </w:r>
+      <w:commentRangeEnd w:id="4"/>
+      <w:r>
+        <w:commentReference w:id="4"/>
+      </w:r>
+      <w:r>
+        <w:t>, mesmo que estejam sendo desenvolvidas em paralelo com vários desenvolvedores em lugares remotos. O GCS melhora o fluxo de trabalho, minimiza o retrabalho pois a informação está acessível a todos e diminui o risco de perda de dados.</w:t>
+      </w:r>
+    </w:p>
+    <w:p>
+      <w:pPr>
+        <w:pStyle w:val="CorpoMonografia"/>
+      </w:pPr>
+      <w:r>
+        <w:t xml:space="preserve">A seguir apresenta-se uma breve definição de cada atividade dentro do GSC, segundo </w:t>
+      </w:r>
       <w:commentRangeStart w:id="5"/>
       <w:r>
-        <w:t>componente de software</w:t>
+        <w:t>Sommerville (2011).</w:t>
       </w:r>
       <w:commentRangeEnd w:id="5"/>
       <w:r>
         <w:commentReference w:id="5"/>
       </w:r>
-      <w:r>
-        <w:t>, mesmo que estejam sendo desenvolvidas em paralelo com vários desenvolvedores em lugares remotos. O GCS melhora o fluxo de trabalho, minimiza o retrabalho pois a informação está acessível a todos e diminui o risco de perda de dados.</w:t>
-      </w:r>
-    </w:p>
-    <w:p>
-      <w:pPr>
-        <w:pStyle w:val="CorpoMonografia"/>
-      </w:pPr>
-      <w:r>
-        <w:t xml:space="preserve">A seguir apresenta-se uma breve definição de cada atividade dentro do GSC, segundo </w:t>
-      </w:r>
-      <w:commentRangeStart w:id="6"/>
-      <w:r>
-        <w:t>Sommerville (2011).</w:t>
-      </w:r>
-      <w:commentRangeEnd w:id="6"/>
-      <w:r>
-        <w:commentReference w:id="6"/>
-      </w:r>
     </w:p>
     <w:p>
       <w:pPr>
         <w:pStyle w:val="SubttuloMonografia2"/>
       </w:pPr>
-      <w:bookmarkStart w:id="7" w:name="_Toc530331984"/>
+      <w:bookmarkStart w:id="6" w:name="_Toc530331984"/>
       <w:r>
         <w:t>Gerenciamento de Mudanças (GM)</w:t>
       </w:r>
-      <w:bookmarkEnd w:id="7"/>
+      <w:bookmarkEnd w:id="6"/>
     </w:p>
     <w:p>
       <w:pPr>
@@ -3131,7 +3124,7 @@
       <w:r>
         <w:t xml:space="preserve">histórico de derivação, este pode estar no </w:t>
       </w:r>
-      <w:commentRangeStart w:id="8"/>
+      <w:commentRangeStart w:id="7"/>
       <w:r>
         <w:t xml:space="preserve">cabeçalho do </w:t>
       </w:r>
@@ -3144,13 +3137,13 @@
       <w:r>
         <w:t xml:space="preserve"> fonte em forma de comentário, contendo a referência ao CR, autor da modificação, data, razão etc.</w:t>
       </w:r>
-      <w:commentRangeEnd w:id="8"/>
+      <w:commentRangeEnd w:id="7"/>
       <w:r>
         <w:rPr>
           <w:rStyle w:val="Refdecomentrio"/>
           <w:rFonts w:asciiTheme="minorHAnsi" w:hAnsiTheme="minorHAnsi"/>
         </w:rPr>
-        <w:commentReference w:id="8"/>
+        <w:commentReference w:id="7"/>
       </w:r>
     </w:p>
     <w:p>
@@ -3165,11 +3158,11 @@
       <w:pPr>
         <w:pStyle w:val="SubttuloMonografia2"/>
       </w:pPr>
-      <w:bookmarkStart w:id="9" w:name="_Toc530331985"/>
+      <w:bookmarkStart w:id="8" w:name="_Toc530331985"/>
       <w:r>
         <w:t>Gerenciamento de Versões (GV)</w:t>
       </w:r>
-      <w:bookmarkEnd w:id="9"/>
+      <w:bookmarkEnd w:id="8"/>
     </w:p>
     <w:p>
       <w:pPr>
@@ -3261,17 +3254,17 @@
       <w:r>
         <w:t xml:space="preserve">s completos para outro cliente, e com auxílio de ferramentas específicas podem automatizar alguns processos como a </w:t>
       </w:r>
-      <w:commentRangeStart w:id="10"/>
+      <w:commentRangeStart w:id="9"/>
       <w:r>
         <w:t>identificação de versão e release, gerenciamento de armazenamento, registro de histórico de mudanças, desenvolvimento independente, suporte a projetos etc.</w:t>
       </w:r>
-      <w:commentRangeEnd w:id="10"/>
+      <w:commentRangeEnd w:id="9"/>
       <w:r>
         <w:rPr>
           <w:rStyle w:val="Refdecomentrio"/>
           <w:rFonts w:asciiTheme="minorHAnsi" w:hAnsiTheme="minorHAnsi"/>
         </w:rPr>
-        <w:commentReference w:id="10"/>
+        <w:commentReference w:id="9"/>
       </w:r>
     </w:p>
     <w:p>
@@ -3285,7 +3278,7 @@
       <w:r>
         <w:t xml:space="preserve">, sistemas de GV utiliza-se um </w:t>
       </w:r>
-      <w:commentRangeStart w:id="11"/>
+      <w:commentRangeStart w:id="10"/>
       <w:r>
         <w:t xml:space="preserve">repositório </w:t>
       </w:r>
@@ -3322,13 +3315,13 @@
       <w:r>
         <w:t xml:space="preserve"> do componente para o repositório. </w:t>
       </w:r>
-      <w:commentRangeEnd w:id="11"/>
+      <w:commentRangeEnd w:id="10"/>
       <w:r>
         <w:rPr>
           <w:rStyle w:val="Refdecomentrio"/>
           <w:rFonts w:asciiTheme="minorHAnsi" w:hAnsiTheme="minorHAnsi"/>
         </w:rPr>
-        <w:commentReference w:id="11"/>
+        <w:commentReference w:id="10"/>
       </w:r>
       <w:r>
         <w:t xml:space="preserve">Desta forma, quando uma pessoa tentar realizar o </w:t>
@@ -3359,26 +3352,26 @@
       <w:r>
         <w:t xml:space="preserve">Com o desenvolvimento independente assegurado pode-se surgir </w:t>
       </w:r>
+      <w:commentRangeStart w:id="11"/>
       <w:commentRangeStart w:id="12"/>
-      <w:commentRangeStart w:id="13"/>
       <w:r>
         <w:t xml:space="preserve">ramificações </w:t>
       </w:r>
-      <w:commentRangeEnd w:id="12"/>
+      <w:commentRangeEnd w:id="11"/>
       <w:r>
         <w:rPr>
           <w:rStyle w:val="Refdecomentrio"/>
           <w:rFonts w:asciiTheme="minorHAnsi" w:hAnsiTheme="minorHAnsi"/>
         </w:rPr>
-        <w:commentReference w:id="12"/>
-      </w:r>
-      <w:commentRangeEnd w:id="13"/>
+        <w:commentReference w:id="11"/>
+      </w:r>
+      <w:commentRangeEnd w:id="12"/>
       <w:r>
         <w:rPr>
           <w:rStyle w:val="Refdecomentrio"/>
           <w:rFonts w:asciiTheme="minorHAnsi" w:hAnsiTheme="minorHAnsi"/>
         </w:rPr>
-        <w:commentReference w:id="13"/>
+        <w:commentReference w:id="12"/>
       </w:r>
       <w:r>
         <w:t xml:space="preserve">dos </w:t>
@@ -3392,26 +3385,26 @@
       <w:r>
         <w:t xml:space="preserve"> que são diferentes continuações de uma versão anterior em comum. As ramificações criadas podem se </w:t>
       </w:r>
+      <w:commentRangeStart w:id="13"/>
       <w:commentRangeStart w:id="14"/>
-      <w:commentRangeStart w:id="15"/>
       <w:r>
         <w:t xml:space="preserve">fundir </w:t>
       </w:r>
-      <w:commentRangeEnd w:id="14"/>
+      <w:commentRangeEnd w:id="13"/>
       <w:r>
         <w:rPr>
           <w:rStyle w:val="Refdecomentrio"/>
           <w:rFonts w:asciiTheme="minorHAnsi" w:hAnsiTheme="minorHAnsi"/>
         </w:rPr>
-        <w:commentReference w:id="14"/>
-      </w:r>
-      <w:commentRangeEnd w:id="15"/>
+        <w:commentReference w:id="13"/>
+      </w:r>
+      <w:commentRangeEnd w:id="14"/>
       <w:r>
         <w:rPr>
           <w:rStyle w:val="Refdecomentrio"/>
           <w:rFonts w:asciiTheme="minorHAnsi" w:hAnsiTheme="minorHAnsi"/>
         </w:rPr>
-        <w:commentReference w:id="15"/>
+        <w:commentReference w:id="14"/>
       </w:r>
       <w:r>
         <w:t>em algum momento para criar uma nova versão.</w:t>
@@ -3475,8 +3468,18 @@
     <w:p>
       <w:pPr>
         <w:pStyle w:val="CorpoMonografia"/>
-        <w:ind w:left="567" w:firstLine="0"/>
-      </w:pPr>
+      </w:pPr>
+      <w:r>
+        <w:t xml:space="preserve">O sistema gerenciador de versões pode atuar tanto no ambiente de desenvolvimento ou no servidor de construção. Dependendo do ambiente alvo, pode ser instalado um ambiente de simulação no próprio ambiente de desenvolvimento. </w:t>
+      </w:r>
+    </w:p>
+    <w:p>
+      <w:pPr>
+        <w:pStyle w:val="CorpoMonografia"/>
+      </w:pPr>
+      <w:r>
+        <w:t xml:space="preserve">A construção do sistema do sistema pode ser automatizada por scripts de configuração para agilizar e realizar verificações consistentes antes de iniciar a construção. </w:t>
+      </w:r>
     </w:p>
     <w:p>
       <w:pPr>
@@ -3486,61 +3489,203 @@
     </w:p>
     <w:p>
       <w:pPr>
+        <w:pStyle w:val="SubttuloMonografia2"/>
+      </w:pPr>
+      <w:r>
+        <w:t>Gerenciamento de Releases</w:t>
+      </w:r>
+    </w:p>
+    <w:p>
+      <w:pPr>
         <w:pStyle w:val="CorpoMonografia"/>
       </w:pPr>
+      <w:r>
+        <w:t xml:space="preserve">O </w:t>
+      </w:r>
+      <w:r>
+        <w:rPr>
+          <w:i/>
+        </w:rPr>
+        <w:t>re</w:t>
+      </w:r>
+      <w:r>
+        <w:rPr>
+          <w:i/>
+        </w:rPr>
+        <w:t>lease</w:t>
+      </w:r>
+      <w:r>
+        <w:t xml:space="preserve"> é a versão entregue ao cliente. </w:t>
+      </w:r>
+      <w:r>
+        <w:t>Normalmente há um release principal e os menores que fazem reparos ou pequenas alterações no release principal. É importante que cada release esteja documentado, pois pode-se rastrear e utilizá-los para outros clientes ou para futuras implementações. Para tanto, é necessário documentar cada componente de código fonte que foram utilizados para criar o código executável.</w:t>
+      </w:r>
     </w:p>
     <w:p>
       <w:pPr>
         <w:pStyle w:val="CorpoMonografia"/>
       </w:pPr>
+      <w:r>
+        <w:t>Releases podem conter arquivos de configuração para instalação, arquivos de dados, programas de instalação e outros.</w:t>
+      </w:r>
+      <w:r>
+        <w:t xml:space="preserve"> </w:t>
+      </w:r>
     </w:p>
     <w:p>
       <w:pPr>
         <w:pStyle w:val="CorpoMonografia"/>
       </w:pPr>
-      <w:r>
+    </w:p>
+    <w:p>
+      <w:pPr>
+        <w:pStyle w:val="SubttuloMonografia"/>
+      </w:pPr>
+      <w:r>
+        <w:lastRenderedPageBreak/>
+        <w:t>Pesquisa sobre técnicas e estratégias de teste de software</w:t>
+      </w:r>
+    </w:p>
+    <w:p>
+      <w:pPr>
+        <w:pStyle w:val="CorpoMonografia"/>
+      </w:pPr>
+      <w:r>
+        <w:t>asd</w:t>
+      </w:r>
+    </w:p>
+    <w:p>
+      <w:pPr>
+        <w:pStyle w:val="CorpoMonografia"/>
+        <w:ind w:firstLine="0"/>
+      </w:pPr>
+    </w:p>
+    <w:p>
+      <w:pPr>
+        <w:pStyle w:val="TtuloMonografia"/>
+      </w:pPr>
+      <w:bookmarkStart w:id="15" w:name="_Toc530331986"/>
+      <w:r>
+        <w:t>Resultados</w:t>
+      </w:r>
+      <w:bookmarkEnd w:id="15"/>
+    </w:p>
+    <w:p>
+      <w:pPr>
+        <w:pStyle w:val="CorpoMonografia"/>
+      </w:pPr>
+      <w:r>
+        <w:t xml:space="preserve">Foi definido que a construção do sistema LM seria dividida em duas equipes de desenvolvimento, e que, portanto, necessitaria de uma gestão de configuração de software para sincronizar as alterações. Para desenvolvimento do código-fonte, a equipe trabalhou com o kit de desenvolvimento Java (JDK) disponibilizado pela Oracle que contém o compilador, bibliotecas e a máquina virtual Java. </w:t>
+      </w:r>
+      <w:r>
+        <w:t xml:space="preserve">A equipe utilizou o Ambiente </w:t>
+      </w:r>
+      <w:r>
+        <w:t>de desenvolvimento integrado</w:t>
+      </w:r>
+      <w:r>
+        <w:t xml:space="preserve"> (</w:t>
+      </w:r>
+      <w:r>
+        <w:rPr>
+          <w:i/>
+        </w:rPr>
+        <w:t>IDE</w:t>
+      </w:r>
+      <w:r>
+        <w:t xml:space="preserve">, </w:t>
+      </w:r>
+      <w:r>
+        <w:rPr>
+          <w:i/>
+        </w:rPr>
+        <w:t>Integrated Development Environment</w:t>
+      </w:r>
+      <w:r>
+        <w:rPr>
+          <w:i/>
+        </w:rPr>
+        <w:t xml:space="preserve">) </w:t>
+      </w:r>
+      <w:r>
+        <w:t>Netbeans que contém editor de código fonte, compilador java, depurador e outas ferramentas que auxiliam no desenvolvimento.</w:t>
+      </w:r>
+    </w:p>
+    <w:p>
+      <w:pPr>
+        <w:pStyle w:val="CorpoMonografia"/>
+      </w:pPr>
+      <w:r>
+        <w:t xml:space="preserve">Os arquivos de configuração iniciais, criados automaticamente pela IDE, foram armazenadas em um repositório em nuvem próprio para versionamento de código fonte e trabalho colaborativo, o GitHub. Esta solução utiliza o sistema Git de versionamento e faz a integração entre das alterações de diferentes contribuintes do projeto. Cada desenvolvedor realizou um “clone” do repositório do GitHub em sua máquina local para desenvolver os módulos separadamente. Assim que uma alteração significativa era realizada, realiza-se o </w:t>
+      </w:r>
+      <w:r>
+        <w:rPr>
+          <w:i/>
+        </w:rPr>
+        <w:t>“commit”</w:t>
+      </w:r>
+      <w:r>
+        <w:rPr>
+          <w:i/>
+        </w:rPr>
         <w:t xml:space="preserve"> </w:t>
       </w:r>
+      <w:r>
+        <w:t>de todas as alterações, e desta forma o sistema do GitHub faz o versionamento dos arquivos alterados automaticamente. Para cada commit, descreveu-se as alterações realizadas</w:t>
+      </w:r>
+      <w:r>
+        <w:t>.</w:t>
+      </w:r>
     </w:p>
     <w:p>
       <w:pPr>
         <w:pStyle w:val="CorpoMonografia"/>
       </w:pPr>
+      <w:r>
+        <w:t xml:space="preserve">Muitas alterações foram simultâneas em um mesmo arquivo, e quando eram levadas ao repositório comum, podia-se escolher o momento de incluir essas alterações e ainda resolver os conflitos da combinação. </w:t>
+      </w:r>
     </w:p>
     <w:p>
       <w:pPr>
         <w:pStyle w:val="CorpoMonografia"/>
       </w:pPr>
       <w:r>
-        <w:t>Pesquisa sobre técnicas e estratégias de teste de software</w:t>
+        <w:t xml:space="preserve">No início, a configuração do repositório foi realizada em uma pasta configurada para sincronizar com a nuvem do OneDrive da Microsoft, o que levou a uma má estabilidade do uso do sistema de versionamento e também do trabalho colaborativo simultâneo. Quando uma alteração era feita em uma máquina local e salvo na IDE, o sistema OneDrive sincronizava automaticamente as alterações na outra máquina o que não era desejável. Além disso, o GitHub identificava as alterações feitas por qualquer uma das máquinas já que estavam ligadas pela nuvem OneDrive. </w:t>
       </w:r>
     </w:p>
     <w:p>
       <w:pPr>
         <w:pStyle w:val="CorpoMonografia"/>
       </w:pPr>
+      <w:r>
+        <w:lastRenderedPageBreak/>
+        <w:t>Depois de entendido a dificuldade de se trabalhar desta forma, cada usuário criou um novo repositório local do GitHub, clonando-se o projeto original e assim o fluxo de trabalho se desenvolveu de uma melhor forma.</w:t>
+      </w:r>
+    </w:p>
+    <w:p>
+      <w:pPr>
+        <w:pStyle w:val="TtuloMonografia"/>
+      </w:pPr>
+      <w:bookmarkStart w:id="16" w:name="_Toc530331987"/>
+      <w:r>
+        <w:t>Conclusão</w:t>
+      </w:r>
+      <w:bookmarkEnd w:id="16"/>
     </w:p>
     <w:p>
       <w:pPr>
         <w:pStyle w:val="CorpoMonografia"/>
       </w:pPr>
-    </w:p>
-    <w:p>
-      <w:pPr>
-        <w:pStyle w:val="TtuloMonografia"/>
-      </w:pPr>
-      <w:bookmarkStart w:id="16" w:name="_Toc530331986"/>
-      <w:r>
-        <w:t>Resultados</w:t>
-      </w:r>
-      <w:bookmarkEnd w:id="16"/>
+      <w:r>
+        <w:t>Destaque o que foi implementado;</w:t>
+      </w:r>
     </w:p>
     <w:p>
       <w:pPr>
         <w:pStyle w:val="CorpoMonografia"/>
       </w:pPr>
       <w:r>
-        <w:t>Com base na pesquisa, deve ser apresentada uma descrição do histórico de gerenciamento de configuração realizada durante o desenvolvimento do trabalho prático.</w:t>
+        <w:t>• Descreva como as tarefas foram atribuídas aos membros da equipe;</w:t>
       </w:r>
     </w:p>
     <w:p>
@@ -3548,59 +3693,29 @@
         <w:pStyle w:val="CorpoMonografia"/>
       </w:pPr>
       <w:r>
-        <w:t>Com base na pesquisa, deve ser apresentada uma forma de implementação de teste de software para o projeto desenvolvido.</w:t>
+        <w:tab/>
       </w:r>
     </w:p>
     <w:p>
       <w:pPr>
         <w:pStyle w:val="CorpoMonografia"/>
       </w:pPr>
-    </w:p>
-    <w:p>
-      <w:pPr>
-        <w:pStyle w:val="TtuloMonografia"/>
-      </w:pPr>
-      <w:bookmarkStart w:id="17" w:name="_Toc530331987"/>
-      <w:r>
-        <w:lastRenderedPageBreak/>
-        <w:t>Conclusão</w:t>
-      </w:r>
+      <w:r>
+        <w:t>• Explique como as tarefas foram gerenciadas;</w:t>
+      </w:r>
+    </w:p>
+    <w:p>
+      <w:pPr>
+        <w:pStyle w:val="CorpoMonografia"/>
+      </w:pPr>
+      <w:r>
+        <w:t xml:space="preserve">• Discuta sobre a utilidade dos testes de software e como foram implementados na </w:t>
+      </w:r>
+      <w:r>
+        <w:t>prática.</w:t>
+      </w:r>
+      <w:bookmarkStart w:id="17" w:name="_GoBack"/>
       <w:bookmarkEnd w:id="17"/>
-    </w:p>
-    <w:p>
-      <w:pPr>
-        <w:pStyle w:val="CorpoMonografia"/>
-      </w:pPr>
-      <w:r>
-        <w:t>Destaque o que foi implementado;</w:t>
-      </w:r>
-    </w:p>
-    <w:p>
-      <w:pPr>
-        <w:pStyle w:val="CorpoMonografia"/>
-      </w:pPr>
-      <w:r>
-        <w:t>• Descreva como as tarefas foram atribuídas aos membros da equipe;</w:t>
-      </w:r>
-    </w:p>
-    <w:p>
-      <w:pPr>
-        <w:pStyle w:val="CorpoMonografia"/>
-      </w:pPr>
-      <w:r>
-        <w:t>• Explique como as tarefas foram gerenciadas;</w:t>
-      </w:r>
-    </w:p>
-    <w:p>
-      <w:pPr>
-        <w:pStyle w:val="CorpoMonografia"/>
-      </w:pPr>
-      <w:r>
-        <w:t xml:space="preserve">• Discuta sobre a utilidade dos testes de software e como foram implementados na </w:t>
-      </w:r>
-      <w:r>
-        <w:t>prática.</w:t>
-      </w:r>
     </w:p>
     <w:p>
       <w:pPr>
@@ -3652,7 +3767,7 @@
 
 <file path=word/comments.xml><?xml version="1.0" encoding="utf-8"?>
 <w:comments xmlns:wpc="http://schemas.microsoft.com/office/word/2010/wordprocessingCanvas" xmlns:cx="http://schemas.microsoft.com/office/drawing/2014/chartex" xmlns:cx1="http://schemas.microsoft.com/office/drawing/2015/9/8/chartex" xmlns:mc="http://schemas.openxmlformats.org/markup-compatibility/2006" xmlns:o="urn:schemas-microsoft-com:office:office" xmlns:r="http://schemas.openxmlformats.org/officeDocument/2006/relationships" xmlns:m="http://schemas.openxmlformats.org/officeDocument/2006/math" xmlns:v="urn:schemas-microsoft-com:vml" xmlns:wp14="http://schemas.microsoft.com/office/word/2010/wordprocessingDrawing" xmlns:wp="http://schemas.openxmlformats.org/drawingml/2006/wordprocessingDrawing" xmlns:w10="urn:schemas-microsoft-com:office:word" xmlns:w="http://schemas.openxmlformats.org/wordprocessingml/2006/main" xmlns:w14="http://schemas.microsoft.com/office/word/2010/wordml" xmlns:w15="http://schemas.microsoft.com/office/word/2012/wordml" xmlns:w16se="http://schemas.microsoft.com/office/word/2015/wordml/symex" xmlns:wpg="http://schemas.microsoft.com/office/word/2010/wordprocessingGroup" xmlns:wpi="http://schemas.microsoft.com/office/word/2010/wordprocessingInk" xmlns:wne="http://schemas.microsoft.com/office/word/2006/wordml" xmlns:wps="http://schemas.microsoft.com/office/word/2010/wordprocessingShape" mc:Ignorable="w14 w15 w16se wp14">
-  <w:comment w:id="4" w:author="Tiago Uemura" w:date="2018-11-18T17:20:00Z" w:initials="TU">
+  <w:comment w:id="3" w:author="Tiago Uemura" w:date="2018-11-18T17:20:00Z" w:initials="TU">
     <w:p>
       <w:pPr>
         <w:pStyle w:val="Textodecomentrio"/>
@@ -3668,7 +3783,7 @@
       </w:r>
     </w:p>
   </w:comment>
-  <w:comment w:id="5" w:author="Tiago Uemura" w:date="2018-11-18T18:22:00Z" w:initials="TU">
+  <w:comment w:id="4" w:author="Tiago Uemura" w:date="2018-11-18T18:22:00Z" w:initials="TU">
     <w:p>
       <w:pPr>
         <w:pStyle w:val="Textodecomentrio"/>
@@ -3684,7 +3799,7 @@
       </w:r>
     </w:p>
   </w:comment>
-  <w:comment w:id="6" w:author="Tiago Uemura" w:date="2018-11-19T01:58:00Z" w:initials="TU">
+  <w:comment w:id="5" w:author="Tiago Uemura" w:date="2018-11-19T01:58:00Z" w:initials="TU">
     <w:p>
       <w:pPr>
         <w:pStyle w:val="Textodecomentrio"/>
@@ -3700,7 +3815,7 @@
       </w:r>
     </w:p>
   </w:comment>
-  <w:comment w:id="8" w:author="Tiago Uemura" w:date="2018-11-19T00:11:00Z" w:initials="TU">
+  <w:comment w:id="7" w:author="Tiago Uemura" w:date="2018-11-19T00:11:00Z" w:initials="TU">
     <w:p>
       <w:pPr>
         <w:pStyle w:val="Textodecomentrio"/>
@@ -3719,7 +3834,7 @@
       </w:r>
     </w:p>
   </w:comment>
-  <w:comment w:id="10" w:author="Tiago Uemura" w:date="2018-11-19T01:02:00Z" w:initials="TU">
+  <w:comment w:id="9" w:author="Tiago Uemura" w:date="2018-11-19T01:02:00Z" w:initials="TU">
     <w:p>
       <w:pPr>
         <w:pStyle w:val="Textodecomentrio"/>
@@ -3735,7 +3850,7 @@
       </w:r>
     </w:p>
   </w:comment>
-  <w:comment w:id="11" w:author="Tiago Uemura" w:date="2018-11-19T01:42:00Z" w:initials="TU">
+  <w:comment w:id="10" w:author="Tiago Uemura" w:date="2018-11-19T01:42:00Z" w:initials="TU">
     <w:p>
       <w:pPr>
         <w:pStyle w:val="Textodecomentrio"/>
@@ -3794,7 +3909,7 @@
       </w:r>
     </w:p>
   </w:comment>
-  <w:comment w:id="12" w:author="Tiago Uemura" w:date="2018-11-19T01:43:00Z" w:initials="TU">
+  <w:comment w:id="11" w:author="Tiago Uemura" w:date="2018-11-19T01:43:00Z" w:initials="TU">
     <w:p>
       <w:pPr>
         <w:pStyle w:val="Textodecomentrio"/>
@@ -3810,7 +3925,7 @@
       </w:r>
     </w:p>
   </w:comment>
-  <w:comment w:id="13" w:author="Tiago Uemura" w:date="2018-11-19T02:13:00Z" w:initials="TU">
+  <w:comment w:id="12" w:author="Tiago Uemura" w:date="2018-11-19T02:13:00Z" w:initials="TU">
     <w:p>
       <w:pPr>
         <w:pStyle w:val="Textodecomentrio"/>
@@ -3849,26 +3964,26 @@
       </w:pPr>
       <w:r>
         <w:t>Chega um determinado momento que o projeto pode ser salvo como um .v2 e enquanto continua o v1</w:t>
+      </w:r>
+    </w:p>
+  </w:comment>
+  <w:comment w:id="13" w:author="Tiago Uemura" w:date="2018-11-19T01:43:00Z" w:initials="TU">
+    <w:p>
+      <w:pPr>
+        <w:pStyle w:val="Textodecomentrio"/>
+      </w:pPr>
+      <w:r>
+        <w:rPr>
+          <w:rStyle w:val="Refdecomentrio"/>
+        </w:rPr>
+        <w:annotationRef/>
+      </w:r>
+      <w:r>
+        <w:t>Dá pra fazer?</w:t>
       </w:r>
     </w:p>
   </w:comment>
   <w:comment w:id="14" w:author="Tiago Uemura" w:date="2018-11-19T01:43:00Z" w:initials="TU">
-    <w:p>
-      <w:pPr>
-        <w:pStyle w:val="Textodecomentrio"/>
-      </w:pPr>
-      <w:r>
-        <w:rPr>
-          <w:rStyle w:val="Refdecomentrio"/>
-        </w:rPr>
-        <w:annotationRef/>
-      </w:r>
-      <w:r>
-        <w:t>Dá pra fazer?</w:t>
-      </w:r>
-    </w:p>
-  </w:comment>
-  <w:comment w:id="15" w:author="Tiago Uemura" w:date="2018-11-19T01:43:00Z" w:initials="TU">
     <w:p>
       <w:pPr>
         <w:pStyle w:val="Textodecomentrio"/>
@@ -6423,7 +6538,7 @@
 </file>
 
 <file path=customXml/itemProps1.xml><?xml version="1.0" encoding="utf-8"?>
-<ds:datastoreItem xmlns:ds="http://schemas.openxmlformats.org/officeDocument/2006/customXml" ds:itemID="{20477F94-07EA-4344-8808-A13FE36D9BD4}">
+<ds:datastoreItem xmlns:ds="http://schemas.openxmlformats.org/officeDocument/2006/customXml" ds:itemID="{15C36B4F-4E6C-46F6-B5EF-33F750F6AB2B}">
   <ds:schemaRefs>
     <ds:schemaRef ds:uri="http://schemas.openxmlformats.org/officeDocument/2006/bibliography"/>
   </ds:schemaRefs>

</xml_diff>